<commit_message>
Added pip requirements.txt install bat script.
</commit_message>
<xml_diff>
--- a/program_files/docs/EasyBoard User Guide.docx
+++ b/program_files/docs/EasyBoard User Guide.docx
@@ -198,6 +198,46 @@
         </w:rPr>
         <w:t>’</w:t>
       </w:r>
+      <w:r>
+        <w:rPr>
+          <w:rFonts w:cstheme="minorHAnsi"/>
+        </w:rPr>
+        <w:t xml:space="preserve"> or run the </w:t>
+      </w:r>
+      <w:r>
+        <w:rPr>
+          <w:rFonts w:cstheme="minorHAnsi"/>
+        </w:rPr>
+        <w:t>‘</w:t>
+      </w:r>
+      <w:r>
+        <w:rPr>
+          <w:rFonts w:cstheme="minorHAnsi"/>
+          <w:b/>
+          <w:bCs/>
+        </w:rPr>
+        <w:t>pipInstallRequirements</w:t>
+      </w:r>
+      <w:r>
+        <w:rPr>
+          <w:rFonts w:cstheme="minorHAnsi"/>
+          <w:b/>
+          <w:bCs/>
+        </w:rPr>
+        <w:t>.bat</w:t>
+      </w:r>
+      <w:r>
+        <w:rPr>
+          <w:rFonts w:cstheme="minorHAnsi"/>
+        </w:rPr>
+        <w:t>’</w:t>
+      </w:r>
+      <w:r>
+        <w:rPr>
+          <w:rFonts w:cstheme="minorHAnsi"/>
+        </w:rPr>
+        <w:t xml:space="preserve"> file.</w:t>
+      </w:r>
     </w:p>
     <w:p>
       <w:pPr>
@@ -208,7 +248,12 @@
         </w:numPr>
       </w:pPr>
       <w:r>
-        <w:t>If working from home, open Cisco Any Connect and connect to university servers</w:t>
+        <w:t xml:space="preserve">If working from home, open Cisco Any Connect </w:t>
+      </w:r>
+      <w:bookmarkStart w:id="0" w:name="_GoBack"/>
+      <w:bookmarkEnd w:id="0"/>
+      <w:r>
+        <w:t>and connect to university servers</w:t>
       </w:r>
     </w:p>
     <w:p>
@@ -651,8 +696,6 @@
       <w:r>
         <w:t xml:space="preserve"> </w:t>
       </w:r>
-      <w:bookmarkStart w:id="0" w:name="_GoBack"/>
-      <w:bookmarkEnd w:id="0"/>
       <w:r>
         <w:t>to the tool maintainer</w:t>
       </w:r>

</xml_diff>

<commit_message>
Updated User Guide - instructing users to run pip install bat file.
</commit_message>
<xml_diff>
--- a/program_files/docs/EasyBoard User Guide.docx
+++ b/program_files/docs/EasyBoard User Guide.docx
@@ -149,7 +149,16 @@
         </w:numPr>
       </w:pPr>
       <w:r>
-        <w:t xml:space="preserve">Install Python 3.7 (or latest)  </w:t>
+        <w:t>Install Python 3.</w:t>
+      </w:r>
+      <w:r>
+        <w:t>7</w:t>
+      </w:r>
+      <w:r>
+        <w:t xml:space="preserve"> </w:t>
+      </w:r>
+      <w:r>
+        <w:t xml:space="preserve">(or latest)  </w:t>
       </w:r>
       <w:hyperlink r:id="rId8" w:history="1">
         <w:r>
@@ -172,37 +181,28 @@
         </w:rPr>
       </w:pPr>
       <w:r>
-        <w:t>Install PyQt5: o</w:t>
-      </w:r>
-      <w:r>
-        <w:t xml:space="preserve">pen cmd.exe and </w:t>
-      </w:r>
-      <w:r>
-        <w:t xml:space="preserve">enter the </w:t>
-      </w:r>
-      <w:r>
-        <w:t xml:space="preserve">command </w:t>
-      </w:r>
-      <w:r>
-        <w:t>‘</w:t>
-      </w:r>
-      <w:r>
-        <w:rPr>
-          <w:rFonts w:ascii="Consolas" w:hAnsi="Consolas"/>
-        </w:rPr>
-        <w:t>pip install PyQt5</w:t>
+        <w:t xml:space="preserve">Install </w:t>
+      </w:r>
+      <w:r>
+        <w:t xml:space="preserve">required python modules by </w:t>
       </w:r>
       <w:r>
         <w:rPr>
           <w:rFonts w:cstheme="minorHAnsi"/>
         </w:rPr>
-        <w:t>’</w:t>
+        <w:t>run</w:t>
       </w:r>
       <w:r>
         <w:rPr>
           <w:rFonts w:cstheme="minorHAnsi"/>
         </w:rPr>
-        <w:t xml:space="preserve"> or run the </w:t>
+        <w:t>ning</w:t>
+      </w:r>
+      <w:r>
+        <w:rPr>
+          <w:rFonts w:cstheme="minorHAnsi"/>
+        </w:rPr>
+        <w:t xml:space="preserve"> the </w:t>
       </w:r>
       <w:r>
         <w:rPr>
@@ -216,15 +216,7 @@
           <w:b/>
           <w:bCs/>
         </w:rPr>
-        <w:t>pipInstallRequirements</w:t>
-      </w:r>
-      <w:r>
-        <w:rPr>
-          <w:rFonts w:cstheme="minorHAnsi"/>
-          <w:b/>
-          <w:bCs/>
-        </w:rPr>
-        <w:t>.bat</w:t>
+        <w:t>pipInstallRequirements.bat</w:t>
       </w:r>
       <w:r>
         <w:rPr>
@@ -248,21 +240,18 @@
         </w:numPr>
       </w:pPr>
       <w:r>
-        <w:t xml:space="preserve">If working from home, open Cisco Any Connect </w:t>
+        <w:t>If working from home, open Cisco Any Connect and connect to university servers</w:t>
+      </w:r>
+    </w:p>
+    <w:p>
+      <w:pPr>
+        <w:pStyle w:val="Heading1"/>
+      </w:pPr>
+      <w:r>
+        <w:t>Running the Program</w:t>
       </w:r>
       <w:bookmarkStart w:id="0" w:name="_GoBack"/>
       <w:bookmarkEnd w:id="0"/>
-      <w:r>
-        <w:t>and connect to university servers</w:t>
-      </w:r>
-    </w:p>
-    <w:p>
-      <w:pPr>
-        <w:pStyle w:val="Heading1"/>
-      </w:pPr>
-      <w:r>
-        <w:t>Running the Program</w:t>
-      </w:r>
     </w:p>
     <w:p>
       <w:r>

</xml_diff>